<commit_message>
online users service finished and tied in the front end
</commit_message>
<xml_diff>
--- a/BrickBreaker.docx
+++ b/BrickBreaker.docx
@@ -498,7 +498,43 @@
           <w:lang w:val="bg-BG"/>
         </w:rPr>
         <w:tab/>
-        <w:t>Игра може да бъде създадена чрез търсачката на други играчи или чрез избиране на някой свободен играч от списък на попълнен на случаен принцип. След потвърждение на поканата на домакина, двамата играчи се пренасочват към екрана на играта. Там могат да си изпращат съобщения чрез чат. Посредством написването на командата START в чата играта започва.</w:t>
+        <w:t xml:space="preserve">Игра може да бъде създадена чрез търсачката на други играчи или чрез избиране на някой свободен играч от списък </w:t>
+      </w:r>
+      <w:r>
+        <w:rPr>
+          <w:lang w:val="bg-BG"/>
+        </w:rPr>
+        <w:t>в началната страница</w:t>
+      </w:r>
+      <w:r>
+        <w:rPr>
+          <w:lang w:val="bg-BG"/>
+        </w:rPr>
+        <w:t xml:space="preserve">. След потвърждение на поканата на домакина, двамата играчи се пренасочват към екрана на играта. Там могат да си изпращат съобщения чрез чат. Посредством написването на командата START в чата </w:t>
+      </w:r>
+      <w:r>
+        <w:rPr>
+          <w:lang w:val="bg-BG"/>
+        </w:rPr>
+        <w:t xml:space="preserve">от страна на домакина </w:t>
+      </w:r>
+      <w:r>
+        <w:rPr>
+          <w:lang w:val="bg-BG"/>
+        </w:rPr>
+        <w:t xml:space="preserve">играта започва. </w:t>
+      </w:r>
+      <w:r>
+        <w:rPr>
+          <w:lang w:val="bg-BG"/>
+        </w:rPr>
+        <w:t xml:space="preserve">Играчите използват </w:t>
+      </w:r>
+      <w:r>
+        <w:rPr>
+          <w:lang w:val="bg-BG"/>
+        </w:rPr>
+        <w:t>мишките си за да местят палка, която да удрят топчето. При неуцелване топчето от стана на някой играч той губи живот. При загуба на всички животи играчът губи играта. На полето се намират и тухли. При контакт на топчето с тухла тя се разчушава и последният ударил топчето печели точка. При събиране на определен брой точки играчът печели животи, с което увеличава шанса си за печалба.</w:t>
       </w:r>
     </w:p>
     <w:p>
@@ -511,7 +547,7 @@
           <w:lang w:val="bg-BG"/>
         </w:rPr>
         <w:tab/>
-        <w:t>...</w:t>
+        <w:t>В края на играта се отчитат печалбите и загубите. Тази информация определеля рейтинга на всеки играч. Колкото по-голяма част изиграните игри на даден играч са печалби, толкова по-висок е рейтингът му.</w:t>
       </w:r>
     </w:p>
     <w:p>
@@ -619,9 +655,7 @@
     <w:p>
       <w:pPr>
         <w:pStyle w:val="TextBody"/>
-        <w:rPr>
-          <w:lang w:val="bg-BG"/>
-        </w:rPr>
+        <w:rPr/>
       </w:pPr>
       <w:r>
         <w:rPr>
@@ -633,43 +667,13 @@
     </w:p>
     <w:p>
       <w:pPr>
-        <w:pStyle w:val="TextBody"/>
-        <w:rPr>
-          <w:lang w:val="bg-BG"/>
-        </w:rPr>
-      </w:pPr>
-      <w:r>
-        <w:rPr>
-          <w:lang w:val="bg-BG"/>
-        </w:rPr>
-        <w:tab/>
-        <w:t>...</w:t>
-      </w:r>
-    </w:p>
-    <w:p>
-      <w:pPr>
-        <w:pStyle w:val="TextBody"/>
-        <w:rPr>
-          <w:lang w:val="bg-BG"/>
-        </w:rPr>
-      </w:pPr>
-      <w:r>
-        <w:rPr>
-          <w:lang w:val="bg-BG"/>
-        </w:rPr>
-      </w:r>
-    </w:p>
-    <w:p>
-      <w:pPr>
         <w:pStyle w:val="Heading1"/>
         <w:numPr>
           <w:ilvl w:val="0"/>
           <w:numId w:val="2"/>
         </w:numPr>
         <w:ind w:left="0" w:hanging="0"/>
-        <w:rPr>
-          <w:lang w:val="bg-BG"/>
-        </w:rPr>
+        <w:rPr/>
       </w:pPr>
       <w:bookmarkStart w:id="1" w:name="docs-internal-guid-2cb99430-feec-f979-2809-c10583e14ef4"/>
       <w:bookmarkEnd w:id="1"/>
@@ -687,10 +691,537 @@
       </w:pPr>
       <w:r>
         <w:rPr>
-          <w:lang w:val="bg-BG"/>
-        </w:rPr>
-        <w:tab/>
-        <w:t>... easy busy – всеки сървис му пишем типа, какво приема и какво връща</w:t>
+          <w:lang w:val="en-US" w:eastAsia="zh-CN" w:bidi="hi-IN"/>
+        </w:rPr>
+        <w:t>Route – user</w:t>
+      </w:r>
+    </w:p>
+    <w:p>
+      <w:pPr>
+        <w:pStyle w:val="TextBody"/>
+        <w:numPr>
+          <w:ilvl w:val="0"/>
+          <w:numId w:val="5"/>
+        </w:numPr>
+        <w:rPr/>
+      </w:pPr>
+      <w:r>
+        <w:rPr>
+          <w:lang w:val="en-US" w:eastAsia="zh-CN" w:bidi="hi-IN"/>
+        </w:rPr>
+        <w:t xml:space="preserve">register </w:t>
+      </w:r>
+    </w:p>
+    <w:p>
+      <w:pPr>
+        <w:pStyle w:val="TextBody"/>
+        <w:numPr>
+          <w:ilvl w:val="1"/>
+          <w:numId w:val="5"/>
+        </w:numPr>
+        <w:rPr/>
+      </w:pPr>
+      <w:bookmarkStart w:id="2" w:name="__DdeLink__62_189085480"/>
+      <w:r>
+        <w:rPr>
+          <w:lang w:val="en-US" w:eastAsia="zh-CN" w:bidi="hi-IN"/>
+        </w:rPr>
+        <w:t xml:space="preserve">type - </w:t>
+      </w:r>
+      <w:bookmarkStart w:id="3" w:name="__DdeLink__64_189085480"/>
+      <w:r>
+        <w:rPr>
+          <w:lang w:val="en-US" w:eastAsia="zh-CN" w:bidi="hi-IN"/>
+        </w:rPr>
+        <w:t>POST</w:t>
+      </w:r>
+      <w:bookmarkEnd w:id="3"/>
+      <w:r>
+        <w:rPr>
+          <w:lang w:val="en-US" w:eastAsia="zh-CN" w:bidi="hi-IN"/>
+        </w:rPr>
+        <w:t>,</w:t>
+      </w:r>
+    </w:p>
+    <w:p>
+      <w:pPr>
+        <w:pStyle w:val="TextBody"/>
+        <w:numPr>
+          <w:ilvl w:val="1"/>
+          <w:numId w:val="5"/>
+        </w:numPr>
+        <w:rPr/>
+      </w:pPr>
+      <w:r>
+        <w:rPr>
+          <w:lang w:val="en-US" w:eastAsia="zh-CN" w:bidi="hi-IN"/>
+        </w:rPr>
+        <w:t>request body - {name: string, password: string}</w:t>
+      </w:r>
+    </w:p>
+    <w:p>
+      <w:pPr>
+        <w:pStyle w:val="TextBody"/>
+        <w:numPr>
+          <w:ilvl w:val="1"/>
+          <w:numId w:val="5"/>
+        </w:numPr>
+        <w:rPr/>
+      </w:pPr>
+      <w:bookmarkStart w:id="4" w:name="__DdeLink__62_189085480"/>
+      <w:bookmarkEnd w:id="4"/>
+      <w:r>
+        <w:rPr>
+          <w:lang w:val="en-US" w:eastAsia="zh-CN" w:bidi="hi-IN"/>
+        </w:rPr>
+        <w:t>response – the save user</w:t>
+      </w:r>
+    </w:p>
+    <w:p>
+      <w:pPr>
+        <w:pStyle w:val="TextBody"/>
+        <w:numPr>
+          <w:ilvl w:val="0"/>
+          <w:numId w:val="5"/>
+        </w:numPr>
+        <w:rPr/>
+      </w:pPr>
+      <w:r>
+        <w:rPr>
+          <w:lang w:val="en-US" w:eastAsia="zh-CN" w:bidi="hi-IN"/>
+        </w:rPr>
+        <w:t>login</w:t>
+      </w:r>
+    </w:p>
+    <w:p>
+      <w:pPr>
+        <w:pStyle w:val="TextBody"/>
+        <w:numPr>
+          <w:ilvl w:val="1"/>
+          <w:numId w:val="5"/>
+        </w:numPr>
+        <w:rPr/>
+      </w:pPr>
+      <w:r>
+        <w:rPr>
+          <w:lang w:val="en-US" w:eastAsia="zh-CN" w:bidi="hi-IN"/>
+        </w:rPr>
+        <w:t>type - POST,</w:t>
+      </w:r>
+    </w:p>
+    <w:p>
+      <w:pPr>
+        <w:pStyle w:val="TextBody"/>
+        <w:numPr>
+          <w:ilvl w:val="1"/>
+          <w:numId w:val="5"/>
+        </w:numPr>
+        <w:rPr/>
+      </w:pPr>
+      <w:r>
+        <w:rPr>
+          <w:lang w:val="en-US" w:eastAsia="zh-CN" w:bidi="hi-IN"/>
+        </w:rPr>
+        <w:t>request body - {name: string, password: string}</w:t>
+      </w:r>
+    </w:p>
+    <w:p>
+      <w:pPr>
+        <w:pStyle w:val="TextBody"/>
+        <w:numPr>
+          <w:ilvl w:val="1"/>
+          <w:numId w:val="5"/>
+        </w:numPr>
+        <w:rPr/>
+      </w:pPr>
+      <w:r>
+        <w:rPr>
+          <w:lang w:val="en-US" w:eastAsia="zh-CN" w:bidi="hi-IN"/>
+        </w:rPr>
+        <w:t>response – 404 no such user, 202 successfully logged, 400 invalid password</w:t>
+      </w:r>
+    </w:p>
+    <w:p>
+      <w:pPr>
+        <w:pStyle w:val="TextBody"/>
+        <w:numPr>
+          <w:ilvl w:val="0"/>
+          <w:numId w:val="5"/>
+        </w:numPr>
+        <w:rPr/>
+      </w:pPr>
+      <w:r>
+        <w:rPr>
+          <w:lang w:val="en-US" w:eastAsia="zh-CN" w:bidi="hi-IN"/>
+        </w:rPr>
+        <w:t>isLogged</w:t>
+      </w:r>
+    </w:p>
+    <w:p>
+      <w:pPr>
+        <w:pStyle w:val="TextBody"/>
+        <w:numPr>
+          <w:ilvl w:val="1"/>
+          <w:numId w:val="5"/>
+        </w:numPr>
+        <w:rPr/>
+      </w:pPr>
+      <w:r>
+        <w:rPr>
+          <w:lang w:val="en-US" w:eastAsia="zh-CN" w:bidi="hi-IN"/>
+        </w:rPr>
+        <w:t>type – GET</w:t>
+      </w:r>
+    </w:p>
+    <w:p>
+      <w:pPr>
+        <w:pStyle w:val="TextBody"/>
+        <w:numPr>
+          <w:ilvl w:val="1"/>
+          <w:numId w:val="5"/>
+        </w:numPr>
+        <w:rPr/>
+      </w:pPr>
+      <w:r>
+        <w:rPr>
+          <w:lang w:val="en-US" w:eastAsia="zh-CN" w:bidi="hi-IN"/>
+        </w:rPr>
+        <w:t>r</w:t>
+      </w:r>
+      <w:bookmarkStart w:id="5" w:name="__DdeLink__66_189085480"/>
+      <w:bookmarkEnd w:id="5"/>
+      <w:r>
+        <w:rPr>
+          <w:lang w:val="en-US" w:eastAsia="zh-CN" w:bidi="hi-IN"/>
+        </w:rPr>
+        <w:t>esponse – 401 or 200</w:t>
+      </w:r>
+    </w:p>
+    <w:p>
+      <w:pPr>
+        <w:pStyle w:val="TextBody"/>
+        <w:numPr>
+          <w:ilvl w:val="0"/>
+          <w:numId w:val="5"/>
+        </w:numPr>
+        <w:rPr/>
+      </w:pPr>
+      <w:r>
+        <w:rPr>
+          <w:lang w:val="en-US" w:eastAsia="zh-CN" w:bidi="hi-IN"/>
+        </w:rPr>
+        <w:t>logout</w:t>
+      </w:r>
+    </w:p>
+    <w:p>
+      <w:pPr>
+        <w:pStyle w:val="TextBody"/>
+        <w:numPr>
+          <w:ilvl w:val="1"/>
+          <w:numId w:val="5"/>
+        </w:numPr>
+        <w:rPr/>
+      </w:pPr>
+      <w:r>
+        <w:rPr>
+          <w:lang w:val="en-US" w:eastAsia="zh-CN" w:bidi="hi-IN"/>
+        </w:rPr>
+        <w:t>type – GET</w:t>
+      </w:r>
+    </w:p>
+    <w:p>
+      <w:pPr>
+        <w:pStyle w:val="TextBody"/>
+        <w:numPr>
+          <w:ilvl w:val="1"/>
+          <w:numId w:val="5"/>
+        </w:numPr>
+        <w:rPr/>
+      </w:pPr>
+      <w:r>
+        <w:rPr>
+          <w:lang w:val="en-US" w:eastAsia="zh-CN" w:bidi="hi-IN"/>
+        </w:rPr>
+        <w:t>response – 400 or 200</w:t>
+      </w:r>
+    </w:p>
+    <w:p>
+      <w:pPr>
+        <w:pStyle w:val="TextBody"/>
+        <w:numPr>
+          <w:ilvl w:val="0"/>
+          <w:numId w:val="5"/>
+        </w:numPr>
+        <w:rPr/>
+      </w:pPr>
+      <w:r>
+        <w:rPr>
+          <w:lang w:val="en-US" w:eastAsia="zh-CN" w:bidi="hi-IN"/>
+        </w:rPr>
+        <w:t>search</w:t>
+      </w:r>
+    </w:p>
+    <w:p>
+      <w:pPr>
+        <w:pStyle w:val="TextBody"/>
+        <w:numPr>
+          <w:ilvl w:val="1"/>
+          <w:numId w:val="5"/>
+        </w:numPr>
+        <w:rPr/>
+      </w:pPr>
+      <w:r>
+        <w:rPr>
+          <w:lang w:val="en-US" w:eastAsia="zh-CN" w:bidi="hi-IN"/>
+        </w:rPr>
+        <w:t>type – GET</w:t>
+      </w:r>
+    </w:p>
+    <w:p>
+      <w:pPr>
+        <w:pStyle w:val="TextBody"/>
+        <w:numPr>
+          <w:ilvl w:val="1"/>
+          <w:numId w:val="5"/>
+        </w:numPr>
+        <w:rPr/>
+      </w:pPr>
+      <w:r>
+        <w:rPr>
+          <w:lang w:val="en-US" w:eastAsia="zh-CN" w:bidi="hi-IN"/>
+        </w:rPr>
+        <w:t xml:space="preserve">request parameters – {query: string} </w:t>
+      </w:r>
+    </w:p>
+    <w:p>
+      <w:pPr>
+        <w:pStyle w:val="TextBody"/>
+        <w:numPr>
+          <w:ilvl w:val="1"/>
+          <w:numId w:val="5"/>
+        </w:numPr>
+        <w:rPr/>
+      </w:pPr>
+      <w:r>
+        <w:rPr>
+          <w:lang w:val="en-US" w:eastAsia="zh-CN" w:bidi="hi-IN"/>
+        </w:rPr>
+        <w:t>response – 400 Search query should be between 3 and 10 symbols, 404 no session, 200 JSON – Array&lt;{name: string, available: boolean}&gt;</w:t>
+      </w:r>
+    </w:p>
+    <w:p>
+      <w:pPr>
+        <w:pStyle w:val="TextBody"/>
+        <w:numPr>
+          <w:ilvl w:val="0"/>
+          <w:numId w:val="5"/>
+        </w:numPr>
+        <w:rPr/>
+      </w:pPr>
+      <w:r>
+        <w:rPr>
+          <w:lang w:val="en-US" w:eastAsia="zh-CN" w:bidi="hi-IN"/>
+        </w:rPr>
+        <w:t>setSocket</w:t>
+      </w:r>
+    </w:p>
+    <w:p>
+      <w:pPr>
+        <w:pStyle w:val="TextBody"/>
+        <w:numPr>
+          <w:ilvl w:val="1"/>
+          <w:numId w:val="5"/>
+        </w:numPr>
+        <w:rPr/>
+      </w:pPr>
+      <w:r>
+        <w:rPr>
+          <w:lang w:val="en-US" w:eastAsia="zh-CN" w:bidi="hi-IN"/>
+        </w:rPr>
+        <w:t>type – POST</w:t>
+      </w:r>
+    </w:p>
+    <w:p>
+      <w:pPr>
+        <w:pStyle w:val="TextBody"/>
+        <w:numPr>
+          <w:ilvl w:val="1"/>
+          <w:numId w:val="5"/>
+        </w:numPr>
+        <w:rPr/>
+      </w:pPr>
+      <w:r>
+        <w:rPr>
+          <w:lang w:val="en-US" w:eastAsia="zh-CN" w:bidi="hi-IN"/>
+        </w:rPr>
+        <w:t xml:space="preserve">request body – </w:t>
+      </w:r>
+      <w:r>
+        <w:rPr>
+          <w:lang w:val="en-US" w:eastAsia="zh-CN" w:bidi="hi-IN"/>
+        </w:rPr>
+        <w:t>{</w:t>
+      </w:r>
+      <w:r>
+        <w:rPr>
+          <w:lang w:val="en-US" w:eastAsia="zh-CN" w:bidi="hi-IN"/>
+        </w:rPr>
+        <w:t xml:space="preserve">socketId: </w:t>
+      </w:r>
+      <w:r>
+        <w:rPr>
+          <w:lang w:val="en-US" w:eastAsia="zh-CN" w:bidi="hi-IN"/>
+        </w:rPr>
+        <w:t>string}</w:t>
+      </w:r>
+    </w:p>
+    <w:p>
+      <w:pPr>
+        <w:pStyle w:val="TextBody"/>
+        <w:numPr>
+          <w:ilvl w:val="1"/>
+          <w:numId w:val="5"/>
+        </w:numPr>
+        <w:rPr/>
+      </w:pPr>
+      <w:r>
+        <w:rPr>
+          <w:lang w:val="en-US" w:eastAsia="zh-CN" w:bidi="hi-IN"/>
+        </w:rPr>
+        <w:t>response – 403 no session, 200</w:t>
+      </w:r>
+    </w:p>
+    <w:p>
+      <w:pPr>
+        <w:pStyle w:val="TextBody"/>
+        <w:numPr>
+          <w:ilvl w:val="0"/>
+          <w:numId w:val="5"/>
+        </w:numPr>
+        <w:rPr/>
+      </w:pPr>
+      <w:r>
+        <w:rPr>
+          <w:lang w:val="en-US" w:eastAsia="zh-CN" w:bidi="hi-IN"/>
+        </w:rPr>
+        <w:t>usersOnline</w:t>
+      </w:r>
+    </w:p>
+    <w:p>
+      <w:pPr>
+        <w:pStyle w:val="TextBody"/>
+        <w:numPr>
+          <w:ilvl w:val="1"/>
+          <w:numId w:val="5"/>
+        </w:numPr>
+        <w:rPr/>
+      </w:pPr>
+      <w:r>
+        <w:rPr>
+          <w:lang w:val="en-US" w:eastAsia="zh-CN" w:bidi="hi-IN"/>
+        </w:rPr>
+        <w:t>type – POST</w:t>
+      </w:r>
+    </w:p>
+    <w:p>
+      <w:pPr>
+        <w:pStyle w:val="TextBody"/>
+        <w:numPr>
+          <w:ilvl w:val="1"/>
+          <w:numId w:val="5"/>
+        </w:numPr>
+        <w:rPr/>
+      </w:pPr>
+      <w:r>
+        <w:rPr>
+          <w:lang w:val="en-US" w:eastAsia="zh-CN" w:bidi="hi-IN"/>
+        </w:rPr>
+        <w:t xml:space="preserve">response – 500 for database error, </w:t>
+      </w:r>
+    </w:p>
+    <w:p>
+      <w:pPr>
+        <w:pStyle w:val="TextBody"/>
+        <w:numPr>
+          <w:ilvl w:val="0"/>
+          <w:numId w:val="0"/>
+        </w:numPr>
+        <w:ind w:left="1080" w:hanging="0"/>
+        <w:rPr/>
+      </w:pPr>
+      <w:r>
+        <w:rPr>
+          <w:lang w:val="en-US" w:eastAsia="zh-CN" w:bidi="hi-IN"/>
+        </w:rPr>
+        <w:t>200 JSON – Array&lt;{name: string, coefficient: number}&gt;</w:t>
+      </w:r>
+    </w:p>
+    <w:p>
+      <w:pPr>
+        <w:pStyle w:val="TextBody"/>
+        <w:rPr/>
+      </w:pPr>
+      <w:r>
+        <w:rPr>
+          <w:lang w:val="en-US" w:eastAsia="zh-CN" w:bidi="hi-IN"/>
+        </w:rPr>
+        <w:t>Route – game</w:t>
+      </w:r>
+    </w:p>
+    <w:p>
+      <w:pPr>
+        <w:pStyle w:val="TextBody"/>
+        <w:numPr>
+          <w:ilvl w:val="0"/>
+          <w:numId w:val="6"/>
+        </w:numPr>
+        <w:rPr/>
+      </w:pPr>
+      <w:r>
+        <w:rPr/>
+        <w:t>playerCoefficient</w:t>
+      </w:r>
+    </w:p>
+    <w:p>
+      <w:pPr>
+        <w:pStyle w:val="TextBody"/>
+        <w:numPr>
+          <w:ilvl w:val="1"/>
+          <w:numId w:val="6"/>
+        </w:numPr>
+        <w:rPr/>
+      </w:pPr>
+      <w:r>
+        <w:rPr/>
+        <w:t>type – GET</w:t>
+      </w:r>
+    </w:p>
+    <w:p>
+      <w:pPr>
+        <w:pStyle w:val="TextBody"/>
+        <w:numPr>
+          <w:ilvl w:val="1"/>
+          <w:numId w:val="6"/>
+        </w:numPr>
+        <w:rPr/>
+      </w:pPr>
+      <w:r>
+        <w:rPr/>
+        <w:t>request parameters – {name: string}</w:t>
+      </w:r>
+    </w:p>
+    <w:p>
+      <w:pPr>
+        <w:pStyle w:val="TextBody"/>
+        <w:numPr>
+          <w:ilvl w:val="1"/>
+          <w:numId w:val="6"/>
+        </w:numPr>
+        <w:rPr/>
+      </w:pPr>
+      <w:r>
+        <w:rPr/>
+        <w:t>response – JSON data will be a number in the range between zero and one and minus one if the player has not played a single game yet</w:t>
       </w:r>
     </w:p>
     <w:p>
@@ -714,8 +1245,8 @@
           <w:lang w:val="bg-BG"/>
         </w:rPr>
       </w:pPr>
-      <w:bookmarkStart w:id="2" w:name="docs-internal-guid-2cb99430-feee-d14d-aba5-ac37c8ad1409"/>
-      <w:bookmarkEnd w:id="2"/>
+      <w:bookmarkStart w:id="6" w:name="docs-internal-guid-2cb99430-feee-d14d-aba5-ac37c8ad1409"/>
+      <w:bookmarkEnd w:id="6"/>
       <w:r>
         <w:rPr>
           <w:lang w:val="bg-BG"/>
@@ -761,19 +1292,13 @@
         </w:numPr>
         <w:rPr/>
       </w:pPr>
-      <w:bookmarkStart w:id="3" w:name="__DdeLink__232_549558800"/>
-      <w:bookmarkEnd w:id="3"/>
-      <w:r>
-        <w:rPr>
-          <w:lang w:val="bg-BG"/>
-        </w:rPr>
-        <w:t xml:space="preserve">npm run mongo – стартира базата </w:t>
-      </w:r>
-      <w:r>
-        <w:rPr>
-          <w:lang w:val="bg-BG"/>
-        </w:rPr>
-        <w:t>от данни</w:t>
+      <w:bookmarkStart w:id="7" w:name="__DdeLink__232_549558800"/>
+      <w:bookmarkEnd w:id="7"/>
+      <w:r>
+        <w:rPr>
+          <w:lang w:val="bg-BG"/>
+        </w:rPr>
+        <w:t>npm run mongo – стартира базата от данни</w:t>
       </w:r>
     </w:p>
     <w:p>
@@ -839,13 +1364,7 @@
         <w:rPr>
           <w:lang w:val="bg-BG"/>
         </w:rPr>
-        <w:t xml:space="preserve">npm run mongo – стартира базата </w:t>
-      </w:r>
-      <w:r>
-        <w:rPr>
-          <w:lang w:val="bg-BG"/>
-        </w:rPr>
-        <w:t>от данни</w:t>
+        <w:t>npm run mongo – стартира базата от данни</w:t>
       </w:r>
     </w:p>
     <w:p>
@@ -899,6 +1418,52 @@
           <w:lang w:val="bg-BG"/>
         </w:rPr>
         <w:t>npm run buildClient – генерира клиентския код просредством webpack and babel</w:t>
+      </w:r>
+    </w:p>
+    <w:p>
+      <w:pPr>
+        <w:pStyle w:val="TextBody"/>
+        <w:spacing w:before="0" w:after="140"/>
+        <w:rPr>
+          <w:lang w:val="bg-BG"/>
+        </w:rPr>
+      </w:pPr>
+      <w:r>
+        <w:rPr/>
+      </w:r>
+    </w:p>
+    <w:p>
+      <w:pPr>
+        <w:pStyle w:val="Heading1"/>
+        <w:numPr>
+          <w:ilvl w:val="0"/>
+          <w:numId w:val="1"/>
+        </w:numPr>
+        <w:ind w:left="0" w:hanging="0"/>
+        <w:rPr>
+          <w:lang w:val="bg-BG" w:eastAsia="zh-CN" w:bidi="hi-IN"/>
+        </w:rPr>
+      </w:pPr>
+      <w:r>
+        <w:rPr>
+          <w:lang w:val="bg-BG" w:eastAsia="zh-CN" w:bidi="hi-IN"/>
+        </w:rPr>
+        <w:t>Заключние</w:t>
+      </w:r>
+    </w:p>
+    <w:p>
+      <w:pPr>
+        <w:pStyle w:val="Normal"/>
+        <w:rPr>
+          <w:lang w:val="bg-BG" w:eastAsia="zh-CN" w:bidi="hi-IN"/>
+        </w:rPr>
+      </w:pPr>
+      <w:r>
+        <w:rPr>
+          <w:lang w:val="bg-BG" w:eastAsia="zh-CN" w:bidi="hi-IN"/>
+        </w:rPr>
+        <w:tab/>
+        <w:t>Бъдещото развитие на системата е да бъде по стабилна от страна на аутентикация и работа със сокет протокола. Физиката в играта да бъде заменена с библиотека създадена за целта. Да се събира още информация за изиграните игри с цел по добра статистика.</w:t>
       </w:r>
     </w:p>
     <w:sectPr>
@@ -1417,6 +1982,298 @@
       </w:rPr>
     </w:lvl>
   </w:abstractNum>
+  <w:abstractNum w:abstractNumId="5">
+    <w:lvl w:ilvl="0">
+      <w:start w:val="1"/>
+      <w:numFmt w:val="bullet"/>
+      <w:lvlText w:val=""/>
+      <w:lvlJc w:val="left"/>
+      <w:pPr>
+        <w:tabs>
+          <w:tab w:val="num" w:pos="720"/>
+        </w:tabs>
+        <w:ind w:left="720" w:hanging="360"/>
+      </w:pPr>
+      <w:rPr>
+        <w:rFonts w:ascii="Symbol" w:hAnsi="Symbol" w:cs="Symbol" w:hint="default"/>
+        <w:rFonts w:cs="OpenSymbol"/>
+      </w:rPr>
+    </w:lvl>
+    <w:lvl w:ilvl="1">
+      <w:start w:val="1"/>
+      <w:numFmt w:val="bullet"/>
+      <w:lvlText w:val="◦"/>
+      <w:lvlJc w:val="left"/>
+      <w:pPr>
+        <w:tabs>
+          <w:tab w:val="num" w:pos="1080"/>
+        </w:tabs>
+        <w:ind w:left="1080" w:hanging="360"/>
+      </w:pPr>
+      <w:rPr>
+        <w:rFonts w:ascii="OpenSymbol" w:hAnsi="OpenSymbol" w:cs="OpenSymbol" w:hint="default"/>
+        <w:rFonts w:cs="OpenSymbol"/>
+      </w:rPr>
+    </w:lvl>
+    <w:lvl w:ilvl="2">
+      <w:start w:val="1"/>
+      <w:numFmt w:val="bullet"/>
+      <w:lvlText w:val="▪"/>
+      <w:lvlJc w:val="left"/>
+      <w:pPr>
+        <w:tabs>
+          <w:tab w:val="num" w:pos="1440"/>
+        </w:tabs>
+        <w:ind w:left="1440" w:hanging="360"/>
+      </w:pPr>
+      <w:rPr>
+        <w:rFonts w:ascii="OpenSymbol" w:hAnsi="OpenSymbol" w:cs="OpenSymbol" w:hint="default"/>
+        <w:rFonts w:cs="OpenSymbol"/>
+      </w:rPr>
+    </w:lvl>
+    <w:lvl w:ilvl="3">
+      <w:start w:val="1"/>
+      <w:numFmt w:val="bullet"/>
+      <w:lvlText w:val=""/>
+      <w:lvlJc w:val="left"/>
+      <w:pPr>
+        <w:tabs>
+          <w:tab w:val="num" w:pos="1800"/>
+        </w:tabs>
+        <w:ind w:left="1800" w:hanging="360"/>
+      </w:pPr>
+      <w:rPr>
+        <w:rFonts w:ascii="Symbol" w:hAnsi="Symbol" w:cs="Symbol" w:hint="default"/>
+        <w:rFonts w:cs="OpenSymbol"/>
+      </w:rPr>
+    </w:lvl>
+    <w:lvl w:ilvl="4">
+      <w:start w:val="1"/>
+      <w:numFmt w:val="bullet"/>
+      <w:lvlText w:val="◦"/>
+      <w:lvlJc w:val="left"/>
+      <w:pPr>
+        <w:tabs>
+          <w:tab w:val="num" w:pos="2160"/>
+        </w:tabs>
+        <w:ind w:left="2160" w:hanging="360"/>
+      </w:pPr>
+      <w:rPr>
+        <w:rFonts w:ascii="OpenSymbol" w:hAnsi="OpenSymbol" w:cs="OpenSymbol" w:hint="default"/>
+        <w:rFonts w:cs="OpenSymbol"/>
+      </w:rPr>
+    </w:lvl>
+    <w:lvl w:ilvl="5">
+      <w:start w:val="1"/>
+      <w:numFmt w:val="bullet"/>
+      <w:lvlText w:val="▪"/>
+      <w:lvlJc w:val="left"/>
+      <w:pPr>
+        <w:tabs>
+          <w:tab w:val="num" w:pos="2520"/>
+        </w:tabs>
+        <w:ind w:left="2520" w:hanging="360"/>
+      </w:pPr>
+      <w:rPr>
+        <w:rFonts w:ascii="OpenSymbol" w:hAnsi="OpenSymbol" w:cs="OpenSymbol" w:hint="default"/>
+        <w:rFonts w:cs="OpenSymbol"/>
+      </w:rPr>
+    </w:lvl>
+    <w:lvl w:ilvl="6">
+      <w:start w:val="1"/>
+      <w:numFmt w:val="bullet"/>
+      <w:lvlText w:val=""/>
+      <w:lvlJc w:val="left"/>
+      <w:pPr>
+        <w:tabs>
+          <w:tab w:val="num" w:pos="2880"/>
+        </w:tabs>
+        <w:ind w:left="2880" w:hanging="360"/>
+      </w:pPr>
+      <w:rPr>
+        <w:rFonts w:ascii="Symbol" w:hAnsi="Symbol" w:cs="Symbol" w:hint="default"/>
+        <w:rFonts w:cs="OpenSymbol"/>
+      </w:rPr>
+    </w:lvl>
+    <w:lvl w:ilvl="7">
+      <w:start w:val="1"/>
+      <w:numFmt w:val="bullet"/>
+      <w:lvlText w:val="◦"/>
+      <w:lvlJc w:val="left"/>
+      <w:pPr>
+        <w:tabs>
+          <w:tab w:val="num" w:pos="3240"/>
+        </w:tabs>
+        <w:ind w:left="3240" w:hanging="360"/>
+      </w:pPr>
+      <w:rPr>
+        <w:rFonts w:ascii="OpenSymbol" w:hAnsi="OpenSymbol" w:cs="OpenSymbol" w:hint="default"/>
+        <w:rFonts w:cs="OpenSymbol"/>
+      </w:rPr>
+    </w:lvl>
+    <w:lvl w:ilvl="8">
+      <w:start w:val="1"/>
+      <w:numFmt w:val="bullet"/>
+      <w:lvlText w:val="▪"/>
+      <w:lvlJc w:val="left"/>
+      <w:pPr>
+        <w:tabs>
+          <w:tab w:val="num" w:pos="3600"/>
+        </w:tabs>
+        <w:ind w:left="3600" w:hanging="360"/>
+      </w:pPr>
+      <w:rPr>
+        <w:rFonts w:ascii="OpenSymbol" w:hAnsi="OpenSymbol" w:cs="OpenSymbol" w:hint="default"/>
+        <w:rFonts w:cs="OpenSymbol"/>
+      </w:rPr>
+    </w:lvl>
+  </w:abstractNum>
+  <w:abstractNum w:abstractNumId="6">
+    <w:lvl w:ilvl="0">
+      <w:start w:val="1"/>
+      <w:numFmt w:val="bullet"/>
+      <w:lvlText w:val=""/>
+      <w:lvlJc w:val="left"/>
+      <w:pPr>
+        <w:tabs>
+          <w:tab w:val="num" w:pos="720"/>
+        </w:tabs>
+        <w:ind w:left="720" w:hanging="360"/>
+      </w:pPr>
+      <w:rPr>
+        <w:rFonts w:ascii="Symbol" w:hAnsi="Symbol" w:cs="Symbol" w:hint="default"/>
+        <w:rFonts w:cs="OpenSymbol"/>
+      </w:rPr>
+    </w:lvl>
+    <w:lvl w:ilvl="1">
+      <w:start w:val="1"/>
+      <w:numFmt w:val="bullet"/>
+      <w:lvlText w:val="◦"/>
+      <w:lvlJc w:val="left"/>
+      <w:pPr>
+        <w:tabs>
+          <w:tab w:val="num" w:pos="1080"/>
+        </w:tabs>
+        <w:ind w:left="1080" w:hanging="360"/>
+      </w:pPr>
+      <w:rPr>
+        <w:rFonts w:ascii="OpenSymbol" w:hAnsi="OpenSymbol" w:cs="OpenSymbol" w:hint="default"/>
+        <w:rFonts w:cs="OpenSymbol"/>
+      </w:rPr>
+    </w:lvl>
+    <w:lvl w:ilvl="2">
+      <w:start w:val="1"/>
+      <w:numFmt w:val="bullet"/>
+      <w:lvlText w:val="▪"/>
+      <w:lvlJc w:val="left"/>
+      <w:pPr>
+        <w:tabs>
+          <w:tab w:val="num" w:pos="1440"/>
+        </w:tabs>
+        <w:ind w:left="1440" w:hanging="360"/>
+      </w:pPr>
+      <w:rPr>
+        <w:rFonts w:ascii="OpenSymbol" w:hAnsi="OpenSymbol" w:cs="OpenSymbol" w:hint="default"/>
+        <w:rFonts w:cs="OpenSymbol"/>
+      </w:rPr>
+    </w:lvl>
+    <w:lvl w:ilvl="3">
+      <w:start w:val="1"/>
+      <w:numFmt w:val="bullet"/>
+      <w:lvlText w:val=""/>
+      <w:lvlJc w:val="left"/>
+      <w:pPr>
+        <w:tabs>
+          <w:tab w:val="num" w:pos="1800"/>
+        </w:tabs>
+        <w:ind w:left="1800" w:hanging="360"/>
+      </w:pPr>
+      <w:rPr>
+        <w:rFonts w:ascii="Symbol" w:hAnsi="Symbol" w:cs="Symbol" w:hint="default"/>
+        <w:rFonts w:cs="OpenSymbol"/>
+      </w:rPr>
+    </w:lvl>
+    <w:lvl w:ilvl="4">
+      <w:start w:val="1"/>
+      <w:numFmt w:val="bullet"/>
+      <w:lvlText w:val="◦"/>
+      <w:lvlJc w:val="left"/>
+      <w:pPr>
+        <w:tabs>
+          <w:tab w:val="num" w:pos="2160"/>
+        </w:tabs>
+        <w:ind w:left="2160" w:hanging="360"/>
+      </w:pPr>
+      <w:rPr>
+        <w:rFonts w:ascii="OpenSymbol" w:hAnsi="OpenSymbol" w:cs="OpenSymbol" w:hint="default"/>
+        <w:rFonts w:cs="OpenSymbol"/>
+      </w:rPr>
+    </w:lvl>
+    <w:lvl w:ilvl="5">
+      <w:start w:val="1"/>
+      <w:numFmt w:val="bullet"/>
+      <w:lvlText w:val="▪"/>
+      <w:lvlJc w:val="left"/>
+      <w:pPr>
+        <w:tabs>
+          <w:tab w:val="num" w:pos="2520"/>
+        </w:tabs>
+        <w:ind w:left="2520" w:hanging="360"/>
+      </w:pPr>
+      <w:rPr>
+        <w:rFonts w:ascii="OpenSymbol" w:hAnsi="OpenSymbol" w:cs="OpenSymbol" w:hint="default"/>
+        <w:rFonts w:cs="OpenSymbol"/>
+      </w:rPr>
+    </w:lvl>
+    <w:lvl w:ilvl="6">
+      <w:start w:val="1"/>
+      <w:numFmt w:val="bullet"/>
+      <w:lvlText w:val=""/>
+      <w:lvlJc w:val="left"/>
+      <w:pPr>
+        <w:tabs>
+          <w:tab w:val="num" w:pos="2880"/>
+        </w:tabs>
+        <w:ind w:left="2880" w:hanging="360"/>
+      </w:pPr>
+      <w:rPr>
+        <w:rFonts w:ascii="Symbol" w:hAnsi="Symbol" w:cs="Symbol" w:hint="default"/>
+        <w:rFonts w:cs="OpenSymbol"/>
+      </w:rPr>
+    </w:lvl>
+    <w:lvl w:ilvl="7">
+      <w:start w:val="1"/>
+      <w:numFmt w:val="bullet"/>
+      <w:lvlText w:val="◦"/>
+      <w:lvlJc w:val="left"/>
+      <w:pPr>
+        <w:tabs>
+          <w:tab w:val="num" w:pos="3240"/>
+        </w:tabs>
+        <w:ind w:left="3240" w:hanging="360"/>
+      </w:pPr>
+      <w:rPr>
+        <w:rFonts w:ascii="OpenSymbol" w:hAnsi="OpenSymbol" w:cs="OpenSymbol" w:hint="default"/>
+        <w:rFonts w:cs="OpenSymbol"/>
+      </w:rPr>
+    </w:lvl>
+    <w:lvl w:ilvl="8">
+      <w:start w:val="1"/>
+      <w:numFmt w:val="bullet"/>
+      <w:lvlText w:val="▪"/>
+      <w:lvlJc w:val="left"/>
+      <w:pPr>
+        <w:tabs>
+          <w:tab w:val="num" w:pos="3600"/>
+        </w:tabs>
+        <w:ind w:left="3600" w:hanging="360"/>
+      </w:pPr>
+      <w:rPr>
+        <w:rFonts w:ascii="OpenSymbol" w:hAnsi="OpenSymbol" w:cs="OpenSymbol" w:hint="default"/>
+        <w:rFonts w:cs="OpenSymbol"/>
+      </w:rPr>
+    </w:lvl>
+  </w:abstractNum>
   <w:num w:numId="1">
     <w:abstractNumId w:val="1"/>
   </w:num>
@@ -1429,6 +2286,12 @@
   <w:num w:numId="4">
     <w:abstractNumId w:val="4"/>
   </w:num>
+  <w:num w:numId="5">
+    <w:abstractNumId w:val="5"/>
+  </w:num>
+  <w:num w:numId="6">
+    <w:abstractNumId w:val="6"/>
+  </w:num>
 </w:numbering>
 </file>
 
@@ -1438,6 +2301,7 @@
     <w:rPrDefault>
       <w:rPr>
         <w:rFonts w:ascii="Liberation Serif" w:hAnsi="Liberation Serif" w:eastAsia="Noto Sans CJK SC Regular" w:cs="FreeSans"/>
+        <w:sz w:val="20"/>
         <w:szCs w:val="24"/>
         <w:lang w:val="en-US" w:eastAsia="zh-CN" w:bidi="hi-IN"/>
       </w:rPr>
@@ -1616,6 +2480,132 @@
       <w:rFonts w:cs="OpenSymbol"/>
     </w:rPr>
   </w:style>
+  <w:style w:type="character" w:styleId="ListLabel19">
+    <w:name w:val="ListLabel 19"/>
+    <w:qFormat/>
+    <w:rPr>
+      <w:rFonts w:cs="OpenSymbol"/>
+    </w:rPr>
+  </w:style>
+  <w:style w:type="character" w:styleId="ListLabel20">
+    <w:name w:val="ListLabel 20"/>
+    <w:qFormat/>
+    <w:rPr>
+      <w:rFonts w:cs="OpenSymbol"/>
+    </w:rPr>
+  </w:style>
+  <w:style w:type="character" w:styleId="ListLabel21">
+    <w:name w:val="ListLabel 21"/>
+    <w:qFormat/>
+    <w:rPr>
+      <w:rFonts w:cs="OpenSymbol"/>
+    </w:rPr>
+  </w:style>
+  <w:style w:type="character" w:styleId="ListLabel22">
+    <w:name w:val="ListLabel 22"/>
+    <w:qFormat/>
+    <w:rPr>
+      <w:rFonts w:cs="OpenSymbol"/>
+    </w:rPr>
+  </w:style>
+  <w:style w:type="character" w:styleId="ListLabel23">
+    <w:name w:val="ListLabel 23"/>
+    <w:qFormat/>
+    <w:rPr>
+      <w:rFonts w:cs="OpenSymbol"/>
+    </w:rPr>
+  </w:style>
+  <w:style w:type="character" w:styleId="ListLabel24">
+    <w:name w:val="ListLabel 24"/>
+    <w:qFormat/>
+    <w:rPr>
+      <w:rFonts w:cs="OpenSymbol"/>
+    </w:rPr>
+  </w:style>
+  <w:style w:type="character" w:styleId="ListLabel25">
+    <w:name w:val="ListLabel 25"/>
+    <w:qFormat/>
+    <w:rPr>
+      <w:rFonts w:cs="OpenSymbol"/>
+    </w:rPr>
+  </w:style>
+  <w:style w:type="character" w:styleId="ListLabel26">
+    <w:name w:val="ListLabel 26"/>
+    <w:qFormat/>
+    <w:rPr>
+      <w:rFonts w:cs="OpenSymbol"/>
+    </w:rPr>
+  </w:style>
+  <w:style w:type="character" w:styleId="ListLabel27">
+    <w:name w:val="ListLabel 27"/>
+    <w:qFormat/>
+    <w:rPr>
+      <w:rFonts w:cs="OpenSymbol"/>
+    </w:rPr>
+  </w:style>
+  <w:style w:type="character" w:styleId="ListLabel28">
+    <w:name w:val="ListLabel 28"/>
+    <w:qFormat/>
+    <w:rPr>
+      <w:rFonts w:cs="OpenSymbol"/>
+    </w:rPr>
+  </w:style>
+  <w:style w:type="character" w:styleId="ListLabel29">
+    <w:name w:val="ListLabel 29"/>
+    <w:qFormat/>
+    <w:rPr>
+      <w:rFonts w:cs="OpenSymbol"/>
+    </w:rPr>
+  </w:style>
+  <w:style w:type="character" w:styleId="ListLabel30">
+    <w:name w:val="ListLabel 30"/>
+    <w:qFormat/>
+    <w:rPr>
+      <w:rFonts w:cs="OpenSymbol"/>
+    </w:rPr>
+  </w:style>
+  <w:style w:type="character" w:styleId="ListLabel31">
+    <w:name w:val="ListLabel 31"/>
+    <w:qFormat/>
+    <w:rPr>
+      <w:rFonts w:cs="OpenSymbol"/>
+    </w:rPr>
+  </w:style>
+  <w:style w:type="character" w:styleId="ListLabel32">
+    <w:name w:val="ListLabel 32"/>
+    <w:qFormat/>
+    <w:rPr>
+      <w:rFonts w:cs="OpenSymbol"/>
+    </w:rPr>
+  </w:style>
+  <w:style w:type="character" w:styleId="ListLabel33">
+    <w:name w:val="ListLabel 33"/>
+    <w:qFormat/>
+    <w:rPr>
+      <w:rFonts w:cs="OpenSymbol"/>
+    </w:rPr>
+  </w:style>
+  <w:style w:type="character" w:styleId="ListLabel34">
+    <w:name w:val="ListLabel 34"/>
+    <w:qFormat/>
+    <w:rPr>
+      <w:rFonts w:cs="OpenSymbol"/>
+    </w:rPr>
+  </w:style>
+  <w:style w:type="character" w:styleId="ListLabel35">
+    <w:name w:val="ListLabel 35"/>
+    <w:qFormat/>
+    <w:rPr>
+      <w:rFonts w:cs="OpenSymbol"/>
+    </w:rPr>
+  </w:style>
+  <w:style w:type="character" w:styleId="ListLabel36">
+    <w:name w:val="ListLabel 36"/>
+    <w:qFormat/>
+    <w:rPr>
+      <w:rFonts w:cs="OpenSymbol"/>
+    </w:rPr>
+  </w:style>
   <w:style w:type="paragraph" w:styleId="Heading">
     <w:name w:val="Heading"/>
     <w:basedOn w:val="Normal"/>

</xml_diff>